<commit_message>
added stuff to Doc
</commit_message>
<xml_diff>
--- a/Documentation/G1.docx
+++ b/Documentation/G1.docx
@@ -158,24 +158,41 @@
     <w:p>
       <w:pPr>
         <w:ind w:left="355"/>
+        <w:rPr>
+          <w:sz w:val="22"/>
+          <w:szCs w:val="22"/>
+        </w:rPr>
       </w:pPr>
       <w:proofErr w:type="spellStart"/>
       <w:r>
+        <w:rPr>
+          <w:sz w:val="22"/>
+          <w:szCs w:val="22"/>
+        </w:rPr>
         <w:t>Randeep</w:t>
       </w:r>
       <w:proofErr w:type="spellEnd"/>
       <w:r>
-        <w:t xml:space="preserve">: </w:t>
-      </w:r>
-      <w:r>
-        <w:t xml:space="preserve">Mainly for completeness, elaborate the project objectives and </w:t>
+        <w:rPr>
+          <w:sz w:val="22"/>
+          <w:szCs w:val="22"/>
+        </w:rPr>
+        <w:t xml:space="preserve">: Mainly for completeness, elaborate the project objectives and </w:t>
       </w:r>
       <w:proofErr w:type="gramStart"/>
       <w:r>
+        <w:rPr>
+          <w:sz w:val="22"/>
+          <w:szCs w:val="22"/>
+        </w:rPr>
         <w:t>high level</w:t>
       </w:r>
       <w:proofErr w:type="gramEnd"/>
       <w:r>
+        <w:rPr>
+          <w:sz w:val="22"/>
+          <w:szCs w:val="22"/>
+        </w:rPr>
         <w:t xml:space="preserve"> tasks </w:t>
       </w:r>
     </w:p>
@@ -190,31 +207,77 @@
     </w:p>
     <w:p/>
     <w:p>
-      <w:r>
-        <w:t xml:space="preserve">Team Lead: </w:t>
-      </w:r>
-      <w:r>
-        <w:t>Christopher Michael Scott</w:t>
-      </w:r>
-    </w:p>
-    <w:p/>
-    <w:p>
-      <w:r>
+      <w:pPr>
+        <w:rPr>
+          <w:sz w:val="22"/>
+          <w:szCs w:val="22"/>
+        </w:rPr>
+      </w:pPr>
+      <w:r>
+        <w:rPr>
+          <w:sz w:val="22"/>
+          <w:szCs w:val="22"/>
+        </w:rPr>
+        <w:t>Team Lead: Christopher Michael Scott</w:t>
+      </w:r>
+    </w:p>
+    <w:p>
+      <w:pPr>
+        <w:rPr>
+          <w:sz w:val="22"/>
+          <w:szCs w:val="22"/>
+        </w:rPr>
+      </w:pPr>
+    </w:p>
+    <w:p>
+      <w:pPr>
+        <w:rPr>
+          <w:sz w:val="22"/>
+          <w:szCs w:val="22"/>
+        </w:rPr>
+      </w:pPr>
+      <w:r>
+        <w:rPr>
+          <w:sz w:val="22"/>
+          <w:szCs w:val="22"/>
+        </w:rPr>
         <w:t xml:space="preserve">Team Meetings: </w:t>
       </w:r>
       <w:r>
+        <w:rPr>
+          <w:sz w:val="22"/>
+          <w:szCs w:val="22"/>
+        </w:rPr>
         <w:tab/>
       </w:r>
       <w:r>
+        <w:rPr>
+          <w:sz w:val="22"/>
+          <w:szCs w:val="22"/>
+        </w:rPr>
         <w:tab/>
         <w:t>T/Th 4:00pm – 6:00pm CST</w:t>
       </w:r>
     </w:p>
     <w:p>
-      <w:r>
+      <w:pPr>
+        <w:rPr>
+          <w:sz w:val="22"/>
+          <w:szCs w:val="22"/>
+        </w:rPr>
+      </w:pPr>
+      <w:r>
+        <w:rPr>
+          <w:sz w:val="22"/>
+          <w:szCs w:val="22"/>
+        </w:rPr>
         <w:t xml:space="preserve">Meetings with Professor: </w:t>
       </w:r>
       <w:r>
+        <w:rPr>
+          <w:sz w:val="22"/>
+          <w:szCs w:val="22"/>
+        </w:rPr>
         <w:tab/>
         <w:t>F       4:00pm – 4:30pm CST</w:t>
       </w:r>
@@ -247,14 +310,16 @@
       <w:pPr>
         <w:rPr>
           <w:rFonts w:ascii="Times New Roman" w:eastAsia="Times New Roman" w:hAnsi="Times New Roman" w:cs="Times New Roman"/>
-        </w:rPr>
-      </w:pPr>
-      <w:r>
-        <w:rPr>
-          <w:rFonts w:ascii="Arial" w:eastAsia="Times New Roman" w:hAnsi="Arial" w:cs="Arial"/>
-          <w:color w:val="000000"/>
-          <w:sz w:val="22"/>
-          <w:szCs w:val="22"/>
+          <w:sz w:val="22"/>
+          <w:szCs w:val="22"/>
+        </w:rPr>
+      </w:pPr>
+      <w:r>
+        <w:rPr>
+          <w:rFonts w:ascii="Arial" w:eastAsia="Times New Roman" w:hAnsi="Arial" w:cs="Arial"/>
+          <w:color w:val="000000"/>
+          <w:sz w:val="21"/>
+          <w:szCs w:val="21"/>
         </w:rPr>
         <w:t>Workflow 1: Grocery store Point of Sale + recognition </w:t>
       </w:r>
@@ -269,16 +334,16 @@
         <w:rPr>
           <w:rFonts w:ascii="Arial" w:eastAsia="Times New Roman" w:hAnsi="Arial" w:cs="Arial"/>
           <w:color w:val="000000"/>
-          <w:sz w:val="22"/>
-          <w:szCs w:val="22"/>
-        </w:rPr>
-      </w:pPr>
-      <w:r>
-        <w:rPr>
-          <w:rFonts w:ascii="Arial" w:eastAsia="Times New Roman" w:hAnsi="Arial" w:cs="Arial"/>
-          <w:color w:val="000000"/>
-          <w:sz w:val="22"/>
-          <w:szCs w:val="22"/>
+          <w:sz w:val="21"/>
+          <w:szCs w:val="21"/>
+        </w:rPr>
+      </w:pPr>
+      <w:r>
+        <w:rPr>
+          <w:rFonts w:ascii="Arial" w:eastAsia="Times New Roman" w:hAnsi="Arial" w:cs="Arial"/>
+          <w:color w:val="000000"/>
+          <w:sz w:val="21"/>
+          <w:szCs w:val="21"/>
         </w:rPr>
         <w:t>Component 1: Self-checkout scale activation (simulated)</w:t>
       </w:r>
@@ -293,16 +358,16 @@
         <w:rPr>
           <w:rFonts w:ascii="Arial" w:eastAsia="Times New Roman" w:hAnsi="Arial" w:cs="Arial"/>
           <w:color w:val="000000"/>
-          <w:sz w:val="22"/>
-          <w:szCs w:val="22"/>
-        </w:rPr>
-      </w:pPr>
-      <w:r>
-        <w:rPr>
-          <w:rFonts w:ascii="Arial" w:eastAsia="Times New Roman" w:hAnsi="Arial" w:cs="Arial"/>
-          <w:color w:val="000000"/>
-          <w:sz w:val="22"/>
-          <w:szCs w:val="22"/>
+          <w:sz w:val="21"/>
+          <w:szCs w:val="21"/>
+        </w:rPr>
+      </w:pPr>
+      <w:r>
+        <w:rPr>
+          <w:rFonts w:ascii="Arial" w:eastAsia="Times New Roman" w:hAnsi="Arial" w:cs="Arial"/>
+          <w:color w:val="000000"/>
+          <w:sz w:val="21"/>
+          <w:szCs w:val="21"/>
         </w:rPr>
         <w:t>When an item it detected on the scale, activate the rest of the workflow</w:t>
       </w:r>
@@ -317,16 +382,16 @@
         <w:rPr>
           <w:rFonts w:ascii="Arial" w:eastAsia="Times New Roman" w:hAnsi="Arial" w:cs="Arial"/>
           <w:color w:val="000000"/>
-          <w:sz w:val="22"/>
-          <w:szCs w:val="22"/>
-        </w:rPr>
-      </w:pPr>
-      <w:r>
-        <w:rPr>
-          <w:rFonts w:ascii="Arial" w:eastAsia="Times New Roman" w:hAnsi="Arial" w:cs="Arial"/>
-          <w:color w:val="000000"/>
-          <w:sz w:val="22"/>
-          <w:szCs w:val="22"/>
+          <w:sz w:val="21"/>
+          <w:szCs w:val="21"/>
+        </w:rPr>
+      </w:pPr>
+      <w:r>
+        <w:rPr>
+          <w:rFonts w:ascii="Arial" w:eastAsia="Times New Roman" w:hAnsi="Arial" w:cs="Arial"/>
+          <w:color w:val="000000"/>
+          <w:sz w:val="21"/>
+          <w:szCs w:val="21"/>
         </w:rPr>
         <w:t>non-bulk items would skip the obj recognition </w:t>
       </w:r>
@@ -341,16 +406,16 @@
         <w:rPr>
           <w:rFonts w:ascii="Arial" w:eastAsia="Times New Roman" w:hAnsi="Arial" w:cs="Arial"/>
           <w:color w:val="000000"/>
-          <w:sz w:val="22"/>
-          <w:szCs w:val="22"/>
-        </w:rPr>
-      </w:pPr>
-      <w:r>
-        <w:rPr>
-          <w:rFonts w:ascii="Arial" w:eastAsia="Times New Roman" w:hAnsi="Arial" w:cs="Arial"/>
-          <w:color w:val="000000"/>
-          <w:sz w:val="22"/>
-          <w:szCs w:val="22"/>
+          <w:sz w:val="21"/>
+          <w:szCs w:val="21"/>
+        </w:rPr>
+      </w:pPr>
+      <w:r>
+        <w:rPr>
+          <w:rFonts w:ascii="Arial" w:eastAsia="Times New Roman" w:hAnsi="Arial" w:cs="Arial"/>
+          <w:color w:val="000000"/>
+          <w:sz w:val="21"/>
+          <w:szCs w:val="21"/>
         </w:rPr>
         <w:t>Component 2: Object recognition - recognize item(s) on the scale</w:t>
       </w:r>
@@ -365,16 +430,16 @@
         <w:rPr>
           <w:rFonts w:ascii="Arial" w:eastAsia="Times New Roman" w:hAnsi="Arial" w:cs="Arial"/>
           <w:color w:val="000000"/>
-          <w:sz w:val="22"/>
-          <w:szCs w:val="22"/>
-        </w:rPr>
-      </w:pPr>
-      <w:r>
-        <w:rPr>
-          <w:rFonts w:ascii="Arial" w:eastAsia="Times New Roman" w:hAnsi="Arial" w:cs="Arial"/>
-          <w:color w:val="000000"/>
-          <w:sz w:val="22"/>
-          <w:szCs w:val="22"/>
+          <w:sz w:val="21"/>
+          <w:szCs w:val="21"/>
+        </w:rPr>
+      </w:pPr>
+      <w:r>
+        <w:rPr>
+          <w:rFonts w:ascii="Arial" w:eastAsia="Times New Roman" w:hAnsi="Arial" w:cs="Arial"/>
+          <w:color w:val="000000"/>
+          <w:sz w:val="21"/>
+          <w:szCs w:val="21"/>
         </w:rPr>
         <w:t>Feature set: type (celery, watermelon, potatoes, onions, etc.)</w:t>
       </w:r>
@@ -389,16 +454,16 @@
         <w:rPr>
           <w:rFonts w:ascii="Arial" w:eastAsia="Times New Roman" w:hAnsi="Arial" w:cs="Arial"/>
           <w:color w:val="000000"/>
-          <w:sz w:val="22"/>
-          <w:szCs w:val="22"/>
-        </w:rPr>
-      </w:pPr>
-      <w:r>
-        <w:rPr>
-          <w:rFonts w:ascii="Arial" w:eastAsia="Times New Roman" w:hAnsi="Arial" w:cs="Arial"/>
-          <w:color w:val="000000"/>
-          <w:sz w:val="22"/>
-          <w:szCs w:val="22"/>
+          <w:sz w:val="21"/>
+          <w:szCs w:val="21"/>
+        </w:rPr>
+      </w:pPr>
+      <w:r>
+        <w:rPr>
+          <w:rFonts w:ascii="Arial" w:eastAsia="Times New Roman" w:hAnsi="Arial" w:cs="Arial"/>
+          <w:color w:val="000000"/>
+          <w:sz w:val="21"/>
+          <w:szCs w:val="21"/>
         </w:rPr>
         <w:t>Other features: timestamp</w:t>
       </w:r>
@@ -413,16 +478,16 @@
         <w:rPr>
           <w:rFonts w:ascii="Arial" w:eastAsia="Times New Roman" w:hAnsi="Arial" w:cs="Arial"/>
           <w:color w:val="000000"/>
-          <w:sz w:val="22"/>
-          <w:szCs w:val="22"/>
-        </w:rPr>
-      </w:pPr>
-      <w:r>
-        <w:rPr>
-          <w:rFonts w:ascii="Arial" w:eastAsia="Times New Roman" w:hAnsi="Arial" w:cs="Arial"/>
-          <w:color w:val="000000"/>
-          <w:sz w:val="22"/>
-          <w:szCs w:val="22"/>
+          <w:sz w:val="21"/>
+          <w:szCs w:val="21"/>
+        </w:rPr>
+      </w:pPr>
+      <w:r>
+        <w:rPr>
+          <w:rFonts w:ascii="Arial" w:eastAsia="Times New Roman" w:hAnsi="Arial" w:cs="Arial"/>
+          <w:color w:val="000000"/>
+          <w:sz w:val="21"/>
+          <w:szCs w:val="21"/>
         </w:rPr>
         <w:t>Component 3: Database</w:t>
       </w:r>
@@ -437,16 +502,16 @@
         <w:rPr>
           <w:rFonts w:ascii="Arial" w:eastAsia="Times New Roman" w:hAnsi="Arial" w:cs="Arial"/>
           <w:color w:val="000000"/>
-          <w:sz w:val="22"/>
-          <w:szCs w:val="22"/>
-        </w:rPr>
-      </w:pPr>
-      <w:r>
-        <w:rPr>
-          <w:rFonts w:ascii="Arial" w:eastAsia="Times New Roman" w:hAnsi="Arial" w:cs="Arial"/>
-          <w:color w:val="000000"/>
-          <w:sz w:val="22"/>
-          <w:szCs w:val="22"/>
+          <w:sz w:val="21"/>
+          <w:szCs w:val="21"/>
+        </w:rPr>
+      </w:pPr>
+      <w:r>
+        <w:rPr>
+          <w:rFonts w:ascii="Arial" w:eastAsia="Times New Roman" w:hAnsi="Arial" w:cs="Arial"/>
+          <w:color w:val="000000"/>
+          <w:sz w:val="21"/>
+          <w:szCs w:val="21"/>
         </w:rPr>
         <w:t>Database entry for item, including the image, recognition result, timestamp</w:t>
       </w:r>
@@ -461,16 +526,16 @@
         <w:rPr>
           <w:rFonts w:ascii="Arial" w:eastAsia="Times New Roman" w:hAnsi="Arial" w:cs="Arial"/>
           <w:color w:val="000000"/>
-          <w:sz w:val="22"/>
-          <w:szCs w:val="22"/>
-        </w:rPr>
-      </w:pPr>
-      <w:r>
-        <w:rPr>
-          <w:rFonts w:ascii="Arial" w:eastAsia="Times New Roman" w:hAnsi="Arial" w:cs="Arial"/>
-          <w:color w:val="000000"/>
-          <w:sz w:val="22"/>
-          <w:szCs w:val="22"/>
+          <w:sz w:val="21"/>
+          <w:szCs w:val="21"/>
+        </w:rPr>
+      </w:pPr>
+      <w:r>
+        <w:rPr>
+          <w:rFonts w:ascii="Arial" w:eastAsia="Times New Roman" w:hAnsi="Arial" w:cs="Arial"/>
+          <w:color w:val="000000"/>
+          <w:sz w:val="21"/>
+          <w:szCs w:val="21"/>
         </w:rPr>
         <w:t>Cassandra</w:t>
       </w:r>
@@ -485,16 +550,16 @@
         <w:rPr>
           <w:rFonts w:ascii="Arial" w:eastAsia="Times New Roman" w:hAnsi="Arial" w:cs="Arial"/>
           <w:color w:val="000000"/>
-          <w:sz w:val="22"/>
-          <w:szCs w:val="22"/>
-        </w:rPr>
-      </w:pPr>
-      <w:r>
-        <w:rPr>
-          <w:rFonts w:ascii="Arial" w:eastAsia="Times New Roman" w:hAnsi="Arial" w:cs="Arial"/>
-          <w:color w:val="000000"/>
-          <w:sz w:val="22"/>
-          <w:szCs w:val="22"/>
+          <w:sz w:val="21"/>
+          <w:szCs w:val="21"/>
+        </w:rPr>
+      </w:pPr>
+      <w:r>
+        <w:rPr>
+          <w:rFonts w:ascii="Arial" w:eastAsia="Times New Roman" w:hAnsi="Arial" w:cs="Arial"/>
+          <w:color w:val="000000"/>
+          <w:sz w:val="21"/>
+          <w:szCs w:val="21"/>
         </w:rPr>
         <w:t>Component 4: Analysis</w:t>
       </w:r>
@@ -509,16 +574,16 @@
         <w:rPr>
           <w:rFonts w:ascii="Arial" w:eastAsia="Times New Roman" w:hAnsi="Arial" w:cs="Arial"/>
           <w:color w:val="000000"/>
-          <w:sz w:val="22"/>
-          <w:szCs w:val="22"/>
-        </w:rPr>
-      </w:pPr>
-      <w:r>
-        <w:rPr>
-          <w:rFonts w:ascii="Arial" w:eastAsia="Times New Roman" w:hAnsi="Arial" w:cs="Arial"/>
-          <w:color w:val="000000"/>
-          <w:sz w:val="22"/>
-          <w:szCs w:val="22"/>
+          <w:sz w:val="21"/>
+          <w:szCs w:val="21"/>
+        </w:rPr>
+      </w:pPr>
+      <w:r>
+        <w:rPr>
+          <w:rFonts w:ascii="Arial" w:eastAsia="Times New Roman" w:hAnsi="Arial" w:cs="Arial"/>
+          <w:color w:val="000000"/>
+          <w:sz w:val="21"/>
+          <w:szCs w:val="21"/>
         </w:rPr>
         <w:t>Identify the correlation between the purchased items, time of day, and day of week</w:t>
       </w:r>
@@ -533,16 +598,16 @@
         <w:rPr>
           <w:rFonts w:ascii="Arial" w:eastAsia="Times New Roman" w:hAnsi="Arial" w:cs="Arial"/>
           <w:color w:val="000000"/>
-          <w:sz w:val="22"/>
-          <w:szCs w:val="22"/>
-        </w:rPr>
-      </w:pPr>
-      <w:r>
-        <w:rPr>
-          <w:rFonts w:ascii="Arial" w:eastAsia="Times New Roman" w:hAnsi="Arial" w:cs="Arial"/>
-          <w:color w:val="000000"/>
-          <w:sz w:val="22"/>
-          <w:szCs w:val="22"/>
+          <w:sz w:val="21"/>
+          <w:szCs w:val="21"/>
+        </w:rPr>
+      </w:pPr>
+      <w:r>
+        <w:rPr>
+          <w:rFonts w:ascii="Arial" w:eastAsia="Times New Roman" w:hAnsi="Arial" w:cs="Arial"/>
+          <w:color w:val="000000"/>
+          <w:sz w:val="21"/>
+          <w:szCs w:val="21"/>
         </w:rPr>
         <w:t>Time-series analysis to predict demand at specific days in the year</w:t>
       </w:r>
@@ -557,16 +622,16 @@
         <w:rPr>
           <w:rFonts w:ascii="Arial" w:eastAsia="Times New Roman" w:hAnsi="Arial" w:cs="Arial"/>
           <w:color w:val="000000"/>
-          <w:sz w:val="22"/>
-          <w:szCs w:val="22"/>
-        </w:rPr>
-      </w:pPr>
-      <w:r>
-        <w:rPr>
-          <w:rFonts w:ascii="Arial" w:eastAsia="Times New Roman" w:hAnsi="Arial" w:cs="Arial"/>
-          <w:color w:val="000000"/>
-          <w:sz w:val="22"/>
-          <w:szCs w:val="22"/>
+          <w:sz w:val="21"/>
+          <w:szCs w:val="21"/>
+        </w:rPr>
+      </w:pPr>
+      <w:r>
+        <w:rPr>
+          <w:rFonts w:ascii="Arial" w:eastAsia="Times New Roman" w:hAnsi="Arial" w:cs="Arial"/>
+          <w:color w:val="000000"/>
+          <w:sz w:val="21"/>
+          <w:szCs w:val="21"/>
         </w:rPr>
         <w:t>Component 5: Restocking</w:t>
       </w:r>
@@ -581,16 +646,16 @@
         <w:rPr>
           <w:rFonts w:ascii="Arial" w:eastAsia="Times New Roman" w:hAnsi="Arial" w:cs="Arial"/>
           <w:color w:val="000000"/>
-          <w:sz w:val="22"/>
-          <w:szCs w:val="22"/>
-        </w:rPr>
-      </w:pPr>
-      <w:r>
-        <w:rPr>
-          <w:rFonts w:ascii="Arial" w:eastAsia="Times New Roman" w:hAnsi="Arial" w:cs="Arial"/>
-          <w:color w:val="000000"/>
-          <w:sz w:val="22"/>
-          <w:szCs w:val="22"/>
+          <w:sz w:val="21"/>
+          <w:szCs w:val="21"/>
+        </w:rPr>
+      </w:pPr>
+      <w:r>
+        <w:rPr>
+          <w:rFonts w:ascii="Arial" w:eastAsia="Times New Roman" w:hAnsi="Arial" w:cs="Arial"/>
+          <w:color w:val="000000"/>
+          <w:sz w:val="21"/>
+          <w:szCs w:val="21"/>
         </w:rPr>
         <w:t>Check if items go out of stock, and do simulated supply orders</w:t>
       </w:r>
@@ -605,16 +670,16 @@
         <w:rPr>
           <w:rFonts w:ascii="Arial" w:eastAsia="Times New Roman" w:hAnsi="Arial" w:cs="Arial"/>
           <w:color w:val="000000"/>
-          <w:sz w:val="22"/>
-          <w:szCs w:val="22"/>
-        </w:rPr>
-      </w:pPr>
-      <w:r>
-        <w:rPr>
-          <w:rFonts w:ascii="Arial" w:eastAsia="Times New Roman" w:hAnsi="Arial" w:cs="Arial"/>
-          <w:color w:val="000000"/>
-          <w:sz w:val="22"/>
-          <w:szCs w:val="22"/>
+          <w:sz w:val="21"/>
+          <w:szCs w:val="21"/>
+        </w:rPr>
+      </w:pPr>
+      <w:r>
+        <w:rPr>
+          <w:rFonts w:ascii="Arial" w:eastAsia="Times New Roman" w:hAnsi="Arial" w:cs="Arial"/>
+          <w:color w:val="000000"/>
+          <w:sz w:val="21"/>
+          <w:szCs w:val="21"/>
         </w:rPr>
         <w:t>Scan the database periodically</w:t>
       </w:r>
@@ -629,16 +694,16 @@
         <w:rPr>
           <w:rFonts w:ascii="Arial" w:eastAsia="Times New Roman" w:hAnsi="Arial" w:cs="Arial"/>
           <w:color w:val="000000"/>
-          <w:sz w:val="22"/>
-          <w:szCs w:val="22"/>
-        </w:rPr>
-      </w:pPr>
-      <w:r>
-        <w:rPr>
-          <w:rFonts w:ascii="Arial" w:eastAsia="Times New Roman" w:hAnsi="Arial" w:cs="Arial"/>
-          <w:color w:val="000000"/>
-          <w:sz w:val="22"/>
-          <w:szCs w:val="22"/>
+          <w:sz w:val="21"/>
+          <w:szCs w:val="21"/>
+        </w:rPr>
+      </w:pPr>
+      <w:r>
+        <w:rPr>
+          <w:rFonts w:ascii="Arial" w:eastAsia="Times New Roman" w:hAnsi="Arial" w:cs="Arial"/>
+          <w:color w:val="000000"/>
+          <w:sz w:val="21"/>
+          <w:szCs w:val="21"/>
         </w:rPr>
         <w:t>(optional) take a rolling average of velocity of items and order more as demand changes</w:t>
       </w:r>
@@ -647,14 +712,16 @@
       <w:pPr>
         <w:rPr>
           <w:rFonts w:ascii="Times New Roman" w:eastAsia="Times New Roman" w:hAnsi="Times New Roman" w:cs="Times New Roman"/>
-        </w:rPr>
-      </w:pPr>
-      <w:r>
-        <w:rPr>
-          <w:rFonts w:ascii="Arial" w:eastAsia="Times New Roman" w:hAnsi="Arial" w:cs="Arial"/>
-          <w:color w:val="000000"/>
-          <w:sz w:val="22"/>
-          <w:szCs w:val="22"/>
+          <w:sz w:val="22"/>
+          <w:szCs w:val="22"/>
+        </w:rPr>
+      </w:pPr>
+      <w:r>
+        <w:rPr>
+          <w:rFonts w:ascii="Arial" w:eastAsia="Times New Roman" w:hAnsi="Arial" w:cs="Arial"/>
+          <w:color w:val="000000"/>
+          <w:sz w:val="21"/>
+          <w:szCs w:val="21"/>
         </w:rPr>
         <w:t>Workflow 2: Delivery Pizza with Online Orders</w:t>
       </w:r>
@@ -669,16 +736,16 @@
         <w:rPr>
           <w:rFonts w:ascii="Arial" w:eastAsia="Times New Roman" w:hAnsi="Arial" w:cs="Arial"/>
           <w:color w:val="000000"/>
-          <w:sz w:val="22"/>
-          <w:szCs w:val="22"/>
-        </w:rPr>
-      </w:pPr>
-      <w:r>
-        <w:rPr>
-          <w:rFonts w:ascii="Arial" w:eastAsia="Times New Roman" w:hAnsi="Arial" w:cs="Arial"/>
-          <w:color w:val="000000"/>
-          <w:sz w:val="22"/>
-          <w:szCs w:val="22"/>
+          <w:sz w:val="21"/>
+          <w:szCs w:val="21"/>
+        </w:rPr>
+      </w:pPr>
+      <w:r>
+        <w:rPr>
+          <w:rFonts w:ascii="Arial" w:eastAsia="Times New Roman" w:hAnsi="Arial" w:cs="Arial"/>
+          <w:color w:val="000000"/>
+          <w:sz w:val="21"/>
+          <w:szCs w:val="21"/>
         </w:rPr>
         <w:t>Component 1: Order collection and rule checking</w:t>
       </w:r>
@@ -693,16 +760,16 @@
         <w:rPr>
           <w:rFonts w:ascii="Arial" w:eastAsia="Times New Roman" w:hAnsi="Arial" w:cs="Arial"/>
           <w:color w:val="000000"/>
-          <w:sz w:val="22"/>
-          <w:szCs w:val="22"/>
-        </w:rPr>
-      </w:pPr>
-      <w:r>
-        <w:rPr>
-          <w:rFonts w:ascii="Arial" w:eastAsia="Times New Roman" w:hAnsi="Arial" w:cs="Arial"/>
-          <w:color w:val="000000"/>
-          <w:sz w:val="22"/>
-          <w:szCs w:val="22"/>
+          <w:sz w:val="21"/>
+          <w:szCs w:val="21"/>
+        </w:rPr>
+      </w:pPr>
+      <w:r>
+        <w:rPr>
+          <w:rFonts w:ascii="Arial" w:eastAsia="Times New Roman" w:hAnsi="Arial" w:cs="Arial"/>
+          <w:color w:val="000000"/>
+          <w:sz w:val="21"/>
+          <w:szCs w:val="21"/>
         </w:rPr>
         <w:t>Collect online orders (as json objects) </w:t>
       </w:r>
@@ -717,16 +784,16 @@
         <w:rPr>
           <w:rFonts w:ascii="Arial" w:eastAsia="Times New Roman" w:hAnsi="Arial" w:cs="Arial"/>
           <w:color w:val="000000"/>
-          <w:sz w:val="22"/>
-          <w:szCs w:val="22"/>
-        </w:rPr>
-      </w:pPr>
-      <w:r>
-        <w:rPr>
-          <w:rFonts w:ascii="Arial" w:eastAsia="Times New Roman" w:hAnsi="Arial" w:cs="Arial"/>
-          <w:color w:val="000000"/>
-          <w:sz w:val="22"/>
-          <w:szCs w:val="22"/>
+          <w:sz w:val="21"/>
+          <w:szCs w:val="21"/>
+        </w:rPr>
+      </w:pPr>
+      <w:r>
+        <w:rPr>
+          <w:rFonts w:ascii="Arial" w:eastAsia="Times New Roman" w:hAnsi="Arial" w:cs="Arial"/>
+          <w:color w:val="000000"/>
+          <w:sz w:val="21"/>
+          <w:szCs w:val="21"/>
         </w:rPr>
         <w:t>Verify that the orders are legit and paid for</w:t>
       </w:r>
@@ -741,16 +808,16 @@
         <w:rPr>
           <w:rFonts w:ascii="Arial" w:eastAsia="Times New Roman" w:hAnsi="Arial" w:cs="Arial"/>
           <w:color w:val="000000"/>
-          <w:sz w:val="22"/>
-          <w:szCs w:val="22"/>
-        </w:rPr>
-      </w:pPr>
-      <w:r>
-        <w:rPr>
-          <w:rFonts w:ascii="Arial" w:eastAsia="Times New Roman" w:hAnsi="Arial" w:cs="Arial"/>
-          <w:color w:val="000000"/>
-          <w:sz w:val="22"/>
-          <w:szCs w:val="22"/>
+          <w:sz w:val="21"/>
+          <w:szCs w:val="21"/>
+        </w:rPr>
+      </w:pPr>
+      <w:r>
+        <w:rPr>
+          <w:rFonts w:ascii="Arial" w:eastAsia="Times New Roman" w:hAnsi="Arial" w:cs="Arial"/>
+          <w:color w:val="000000"/>
+          <w:sz w:val="21"/>
+          <w:szCs w:val="21"/>
         </w:rPr>
         <w:t xml:space="preserve">Component 2: Database (See </w:t>
       </w:r>
@@ -759,8 +826,8 @@
         <w:rPr>
           <w:rFonts w:ascii="Arial" w:eastAsia="Times New Roman" w:hAnsi="Arial" w:cs="Arial"/>
           <w:color w:val="000000"/>
-          <w:sz w:val="22"/>
-          <w:szCs w:val="22"/>
+          <w:sz w:val="21"/>
+          <w:szCs w:val="21"/>
         </w:rPr>
         <w:t>WkF</w:t>
       </w:r>
@@ -769,8 +836,8 @@
         <w:rPr>
           <w:rFonts w:ascii="Arial" w:eastAsia="Times New Roman" w:hAnsi="Arial" w:cs="Arial"/>
           <w:color w:val="000000"/>
-          <w:sz w:val="22"/>
-          <w:szCs w:val="22"/>
+          <w:sz w:val="21"/>
+          <w:szCs w:val="21"/>
         </w:rPr>
         <w:t xml:space="preserve"> Component 3)</w:t>
       </w:r>
@@ -785,16 +852,16 @@
         <w:rPr>
           <w:rFonts w:ascii="Arial" w:eastAsia="Times New Roman" w:hAnsi="Arial" w:cs="Arial"/>
           <w:color w:val="000000"/>
-          <w:sz w:val="22"/>
-          <w:szCs w:val="22"/>
-        </w:rPr>
-      </w:pPr>
-      <w:r>
-        <w:rPr>
-          <w:rFonts w:ascii="Arial" w:eastAsia="Times New Roman" w:hAnsi="Arial" w:cs="Arial"/>
-          <w:color w:val="000000"/>
-          <w:sz w:val="22"/>
-          <w:szCs w:val="22"/>
+          <w:sz w:val="21"/>
+          <w:szCs w:val="21"/>
+        </w:rPr>
+      </w:pPr>
+      <w:r>
+        <w:rPr>
+          <w:rFonts w:ascii="Arial" w:eastAsia="Times New Roman" w:hAnsi="Arial" w:cs="Arial"/>
+          <w:color w:val="000000"/>
+          <w:sz w:val="21"/>
+          <w:szCs w:val="21"/>
         </w:rPr>
         <w:t>Component 3: Analysis component</w:t>
       </w:r>
@@ -809,16 +876,16 @@
         <w:rPr>
           <w:rFonts w:ascii="Arial" w:eastAsia="Times New Roman" w:hAnsi="Arial" w:cs="Arial"/>
           <w:color w:val="000000"/>
-          <w:sz w:val="22"/>
-          <w:szCs w:val="22"/>
-        </w:rPr>
-      </w:pPr>
-      <w:r>
-        <w:rPr>
-          <w:rFonts w:ascii="Arial" w:eastAsia="Times New Roman" w:hAnsi="Arial" w:cs="Arial"/>
-          <w:color w:val="000000"/>
-          <w:sz w:val="22"/>
-          <w:szCs w:val="22"/>
+          <w:sz w:val="21"/>
+          <w:szCs w:val="21"/>
+        </w:rPr>
+      </w:pPr>
+      <w:r>
+        <w:rPr>
+          <w:rFonts w:ascii="Arial" w:eastAsia="Times New Roman" w:hAnsi="Arial" w:cs="Arial"/>
+          <w:color w:val="000000"/>
+          <w:sz w:val="21"/>
+          <w:szCs w:val="21"/>
         </w:rPr>
         <w:t>Estimate delivery time</w:t>
       </w:r>
@@ -833,16 +900,16 @@
         <w:rPr>
           <w:rFonts w:ascii="Arial" w:eastAsia="Times New Roman" w:hAnsi="Arial" w:cs="Arial"/>
           <w:color w:val="000000"/>
-          <w:sz w:val="22"/>
-          <w:szCs w:val="22"/>
-        </w:rPr>
-      </w:pPr>
-      <w:r>
-        <w:rPr>
-          <w:rFonts w:ascii="Arial" w:eastAsia="Times New Roman" w:hAnsi="Arial" w:cs="Arial"/>
-          <w:color w:val="000000"/>
-          <w:sz w:val="22"/>
-          <w:szCs w:val="22"/>
+          <w:sz w:val="21"/>
+          <w:szCs w:val="21"/>
+        </w:rPr>
+      </w:pPr>
+      <w:r>
+        <w:rPr>
+          <w:rFonts w:ascii="Arial" w:eastAsia="Times New Roman" w:hAnsi="Arial" w:cs="Arial"/>
+          <w:color w:val="000000"/>
+          <w:sz w:val="21"/>
+          <w:szCs w:val="21"/>
         </w:rPr>
         <w:t>Track drivers to determine their speed/efficiency </w:t>
       </w:r>
@@ -857,16 +924,16 @@
         <w:rPr>
           <w:rFonts w:ascii="Arial" w:eastAsia="Times New Roman" w:hAnsi="Arial" w:cs="Arial"/>
           <w:color w:val="000000"/>
-          <w:sz w:val="22"/>
-          <w:szCs w:val="22"/>
-        </w:rPr>
-      </w:pPr>
-      <w:r>
-        <w:rPr>
-          <w:rFonts w:ascii="Arial" w:eastAsia="Times New Roman" w:hAnsi="Arial" w:cs="Arial"/>
-          <w:color w:val="000000"/>
-          <w:sz w:val="22"/>
-          <w:szCs w:val="22"/>
+          <w:sz w:val="21"/>
+          <w:szCs w:val="21"/>
+        </w:rPr>
+      </w:pPr>
+      <w:r>
+        <w:rPr>
+          <w:rFonts w:ascii="Arial" w:eastAsia="Times New Roman" w:hAnsi="Arial" w:cs="Arial"/>
+          <w:color w:val="000000"/>
+          <w:sz w:val="21"/>
+          <w:szCs w:val="21"/>
         </w:rPr>
         <w:t xml:space="preserve">Component 4: Restock (See </w:t>
       </w:r>
@@ -875,8 +942,8 @@
         <w:rPr>
           <w:rFonts w:ascii="Arial" w:eastAsia="Times New Roman" w:hAnsi="Arial" w:cs="Arial"/>
           <w:color w:val="000000"/>
-          <w:sz w:val="22"/>
-          <w:szCs w:val="22"/>
+          <w:sz w:val="21"/>
+          <w:szCs w:val="21"/>
         </w:rPr>
         <w:t>WkF</w:t>
       </w:r>
@@ -885,8 +952,8 @@
         <w:rPr>
           <w:rFonts w:ascii="Arial" w:eastAsia="Times New Roman" w:hAnsi="Arial" w:cs="Arial"/>
           <w:color w:val="000000"/>
-          <w:sz w:val="22"/>
-          <w:szCs w:val="22"/>
+          <w:sz w:val="21"/>
+          <w:szCs w:val="21"/>
         </w:rPr>
         <w:t xml:space="preserve"> Component 5)</w:t>
       </w:r>
@@ -902,81 +969,303 @@
     </w:p>
     <w:p/>
     <w:p>
+      <w:pPr>
+        <w:rPr>
+          <w:sz w:val="22"/>
+          <w:szCs w:val="22"/>
+        </w:rPr>
+      </w:pPr>
+      <w:r>
+        <w:rPr>
+          <w:sz w:val="22"/>
+          <w:szCs w:val="22"/>
+        </w:rPr>
+        <w:t>Chris: did the install</w:t>
+      </w:r>
+    </w:p>
+    <w:p/>
+    <w:p>
+      <w:pPr>
+        <w:pStyle w:val="Heading2"/>
+      </w:pPr>
       <w:r>
         <w:lastRenderedPageBreak/>
-        <w:t>Chris: did the install</w:t>
+        <w:t>Docker Images</w:t>
       </w:r>
     </w:p>
     <w:p/>
     <w:p>
       <w:pPr>
+        <w:rPr>
+          <w:sz w:val="22"/>
+          <w:szCs w:val="22"/>
+        </w:rPr>
+      </w:pPr>
+      <w:r>
+        <w:rPr>
+          <w:sz w:val="22"/>
+          <w:szCs w:val="22"/>
+        </w:rPr>
+        <w:t xml:space="preserve">WF2, C1: </w:t>
+      </w:r>
+    </w:p>
+    <w:p>
+      <w:pPr>
+        <w:pStyle w:val="ListParagraph"/>
+        <w:numPr>
+          <w:ilvl w:val="0"/>
+          <w:numId w:val="10"/>
+        </w:numPr>
+        <w:rPr>
+          <w:sz w:val="22"/>
+          <w:szCs w:val="22"/>
+        </w:rPr>
+      </w:pPr>
+      <w:r>
+        <w:rPr>
+          <w:sz w:val="22"/>
+          <w:szCs w:val="22"/>
+        </w:rPr>
+        <w:t>Git</w:t>
+      </w:r>
+      <w:r>
+        <w:rPr>
+          <w:sz w:val="22"/>
+          <w:szCs w:val="22"/>
+        </w:rPr>
+        <w:t>H</w:t>
+      </w:r>
+      <w:r>
+        <w:rPr>
+          <w:sz w:val="22"/>
+          <w:szCs w:val="22"/>
+        </w:rPr>
+        <w:t xml:space="preserve">ub </w:t>
+      </w:r>
+      <w:r>
+        <w:rPr>
+          <w:sz w:val="22"/>
+          <w:szCs w:val="22"/>
+        </w:rPr>
+        <w:t>L</w:t>
+      </w:r>
+      <w:r>
+        <w:rPr>
+          <w:sz w:val="22"/>
+          <w:szCs w:val="22"/>
+        </w:rPr>
+        <w:t xml:space="preserve">ink: </w:t>
+      </w:r>
+      <w:hyperlink r:id="rId5" w:history="1">
+        <w:r>
+          <w:rPr>
+            <w:rStyle w:val="Hyperlink"/>
+            <w:sz w:val="22"/>
+            <w:szCs w:val="22"/>
+          </w:rPr>
+          <w:t>https://github.com/CPVazquez/CS6343/tree/master/Workflows/WF2/Components/C1</w:t>
+        </w:r>
+      </w:hyperlink>
+    </w:p>
+    <w:p>
+      <w:pPr>
+        <w:pStyle w:val="ListParagraph"/>
+        <w:numPr>
+          <w:ilvl w:val="0"/>
+          <w:numId w:val="10"/>
+        </w:numPr>
+        <w:rPr>
+          <w:sz w:val="22"/>
+          <w:szCs w:val="22"/>
+        </w:rPr>
+      </w:pPr>
+      <w:r>
+        <w:rPr>
+          <w:sz w:val="22"/>
+          <w:szCs w:val="22"/>
+        </w:rPr>
+        <w:t xml:space="preserve">Image Size: </w:t>
+      </w:r>
+      <w:r>
+        <w:rPr>
+          <w:sz w:val="22"/>
+          <w:szCs w:val="22"/>
+        </w:rPr>
+        <w:t>92.5MB</w:t>
+      </w:r>
+    </w:p>
+    <w:p>
+      <w:pPr>
+        <w:pStyle w:val="ListParagraph"/>
+        <w:numPr>
+          <w:ilvl w:val="0"/>
+          <w:numId w:val="10"/>
+        </w:numPr>
+        <w:rPr>
+          <w:sz w:val="22"/>
+          <w:szCs w:val="22"/>
+        </w:rPr>
+      </w:pPr>
+      <w:r>
+        <w:rPr>
+          <w:sz w:val="22"/>
+          <w:szCs w:val="22"/>
+        </w:rPr>
+        <w:t>Code Size: 40KB</w:t>
+      </w:r>
+    </w:p>
+    <w:p>
+      <w:pPr>
+        <w:pStyle w:val="ListParagraph"/>
+        <w:numPr>
+          <w:ilvl w:val="0"/>
+          <w:numId w:val="10"/>
+        </w:numPr>
+        <w:rPr>
+          <w:sz w:val="22"/>
+          <w:szCs w:val="22"/>
+        </w:rPr>
+      </w:pPr>
+      <w:r>
+        <w:rPr>
+          <w:sz w:val="22"/>
+          <w:szCs w:val="22"/>
+        </w:rPr>
+        <w:t>Code Description:</w:t>
+      </w:r>
+    </w:p>
+    <w:p>
+      <w:pPr>
+        <w:pStyle w:val="ListParagraph"/>
+        <w:ind w:left="1440"/>
+        <w:rPr>
+          <w:sz w:val="22"/>
+          <w:szCs w:val="22"/>
+        </w:rPr>
+      </w:pPr>
+      <w:r>
+        <w:rPr>
+          <w:sz w:val="22"/>
+          <w:szCs w:val="22"/>
+        </w:rPr>
+        <w:t>P</w:t>
+      </w:r>
+      <w:r>
+        <w:rPr>
+          <w:sz w:val="22"/>
+          <w:szCs w:val="22"/>
+        </w:rPr>
+        <w:t xml:space="preserve">ulled </w:t>
+      </w:r>
+      <w:proofErr w:type="gramStart"/>
+      <w:r>
+        <w:rPr>
+          <w:sz w:val="22"/>
+          <w:szCs w:val="22"/>
+        </w:rPr>
+        <w:t>python:alpine</w:t>
+      </w:r>
+      <w:proofErr w:type="gramEnd"/>
+      <w:r>
+        <w:rPr>
+          <w:sz w:val="22"/>
+          <w:szCs w:val="22"/>
+        </w:rPr>
+        <w:t>3.11 certified image as base</w:t>
+      </w:r>
+      <w:r>
+        <w:rPr>
+          <w:sz w:val="22"/>
+          <w:szCs w:val="22"/>
+        </w:rPr>
+        <w:t xml:space="preserve">. Created a webserver using python flask with a single endpoint, order, through which orders to the pizza shop are received. Conducted tests using python </w:t>
+      </w:r>
+      <w:proofErr w:type="spellStart"/>
+      <w:r>
+        <w:rPr>
+          <w:sz w:val="22"/>
+          <w:szCs w:val="22"/>
+        </w:rPr>
+        <w:t>unittest</w:t>
+      </w:r>
+      <w:proofErr w:type="spellEnd"/>
+      <w:r>
+        <w:rPr>
+          <w:sz w:val="22"/>
+          <w:szCs w:val="22"/>
+        </w:rPr>
+        <w:t xml:space="preserve">. Specified accepted json format using python </w:t>
+      </w:r>
+      <w:proofErr w:type="spellStart"/>
+      <w:r>
+        <w:rPr>
+          <w:sz w:val="22"/>
+          <w:szCs w:val="22"/>
+        </w:rPr>
+        <w:t>jsonschema</w:t>
+      </w:r>
+      <w:proofErr w:type="spellEnd"/>
+      <w:r>
+        <w:rPr>
+          <w:sz w:val="22"/>
+          <w:szCs w:val="22"/>
+        </w:rPr>
+        <w:t xml:space="preserve">. </w:t>
+      </w:r>
+    </w:p>
+    <w:p>
+      <w:pPr>
+        <w:rPr>
+          <w:sz w:val="22"/>
+          <w:szCs w:val="22"/>
+        </w:rPr>
+      </w:pPr>
+    </w:p>
+    <w:p>
+      <w:pPr>
         <w:pStyle w:val="Heading2"/>
       </w:pPr>
       <w:r>
-        <w:t>Docker Images</w:t>
+        <w:t>Problems Encountered</w:t>
       </w:r>
     </w:p>
     <w:p/>
     <w:p>
-      <w:r>
-        <w:t>Carla</w:t>
-      </w:r>
-    </w:p>
-    <w:p>
-      <w:pPr>
-        <w:ind w:firstLine="720"/>
-      </w:pPr>
-      <w:r>
-        <w:t xml:space="preserve">WF2, C1: pulled </w:t>
-      </w:r>
-      <w:proofErr w:type="gramStart"/>
-      <w:r>
-        <w:t>python:alpine</w:t>
-      </w:r>
-      <w:proofErr w:type="gramEnd"/>
-      <w:r>
-        <w:t>3.11 certified image as base</w:t>
-      </w:r>
-    </w:p>
-    <w:p>
-      <w:pPr>
-        <w:ind w:firstLine="720"/>
-      </w:pPr>
-      <w:proofErr w:type="spellStart"/>
-      <w:r>
-        <w:t>Github</w:t>
-      </w:r>
-      <w:proofErr w:type="spellEnd"/>
-      <w:r>
-        <w:t xml:space="preserve"> link:</w:t>
+      <w:pPr>
+        <w:rPr>
+          <w:sz w:val="22"/>
+          <w:szCs w:val="22"/>
+        </w:rPr>
+      </w:pPr>
+      <w:r>
+        <w:rPr>
+          <w:sz w:val="22"/>
+          <w:szCs w:val="22"/>
+        </w:rPr>
+        <w:t>Swarm install: problem, Chris</w:t>
+      </w:r>
+    </w:p>
+    <w:p>
+      <w:pPr>
+        <w:pStyle w:val="Heading1"/>
+      </w:pPr>
+      <w:r>
+        <w:t>Comments</w:t>
       </w:r>
     </w:p>
     <w:p/>
     <w:p>
       <w:pPr>
-        <w:pStyle w:val="Heading2"/>
-      </w:pPr>
-      <w:r>
-        <w:t>Problems Encountered</w:t>
-      </w:r>
-    </w:p>
-    <w:p/>
-    <w:p>
-      <w:r>
-        <w:t>Swarm install: problem, Chris</w:t>
-      </w:r>
-    </w:p>
-    <w:p>
-      <w:pPr>
-        <w:pStyle w:val="Heading1"/>
-      </w:pPr>
-      <w:r>
-        <w:t>Comments</w:t>
-      </w:r>
-    </w:p>
-    <w:p/>
-    <w:p>
-      <w:r>
+        <w:rPr>
+          <w:sz w:val="22"/>
+          <w:szCs w:val="22"/>
+        </w:rPr>
+      </w:pPr>
+      <w:r>
+        <w:rPr>
+          <w:sz w:val="22"/>
+          <w:szCs w:val="22"/>
+        </w:rPr>
         <w:tab/>
         <w:t>N/A</w:t>
       </w:r>
@@ -991,7 +1280,17 @@
     </w:p>
     <w:p/>
     <w:p>
-      <w:r>
+      <w:pPr>
+        <w:rPr>
+          <w:sz w:val="22"/>
+          <w:szCs w:val="22"/>
+        </w:rPr>
+      </w:pPr>
+      <w:r>
+        <w:rPr>
+          <w:sz w:val="22"/>
+          <w:szCs w:val="22"/>
+        </w:rPr>
         <w:tab/>
         <w:t>N/A</w:t>
       </w:r>
@@ -1006,7 +1305,17 @@
     </w:p>
     <w:p/>
     <w:p>
-      <w:r>
+      <w:pPr>
+        <w:rPr>
+          <w:sz w:val="22"/>
+          <w:szCs w:val="22"/>
+        </w:rPr>
+      </w:pPr>
+      <w:r>
+        <w:rPr>
+          <w:sz w:val="22"/>
+          <w:szCs w:val="22"/>
+        </w:rPr>
         <w:tab/>
         <w:t>N/A</w:t>
       </w:r>
@@ -1035,8 +1344,16 @@
           <w:ilvl w:val="0"/>
           <w:numId w:val="4"/>
         </w:numPr>
-      </w:pPr>
-      <w:r>
+        <w:rPr>
+          <w:sz w:val="22"/>
+          <w:szCs w:val="22"/>
+        </w:rPr>
+      </w:pPr>
+      <w:r>
+        <w:rPr>
+          <w:sz w:val="22"/>
+          <w:szCs w:val="22"/>
+        </w:rPr>
         <w:t>Arranged team meeting times</w:t>
       </w:r>
     </w:p>
@@ -1047,8 +1364,16 @@
           <w:ilvl w:val="0"/>
           <w:numId w:val="4"/>
         </w:numPr>
-      </w:pPr>
-      <w:r>
+        <w:rPr>
+          <w:sz w:val="22"/>
+          <w:szCs w:val="22"/>
+        </w:rPr>
+      </w:pPr>
+      <w:r>
+        <w:rPr>
+          <w:sz w:val="22"/>
+          <w:szCs w:val="22"/>
+        </w:rPr>
         <w:t>Created Project Report Outline</w:t>
       </w:r>
     </w:p>
@@ -1059,8 +1384,16 @@
           <w:ilvl w:val="0"/>
           <w:numId w:val="4"/>
         </w:numPr>
-      </w:pPr>
-      <w:r>
+        <w:rPr>
+          <w:sz w:val="22"/>
+          <w:szCs w:val="22"/>
+        </w:rPr>
+      </w:pPr>
+      <w:r>
+        <w:rPr>
+          <w:sz w:val="22"/>
+          <w:szCs w:val="22"/>
+        </w:rPr>
         <w:t>Created GitHub repository for the project</w:t>
       </w:r>
     </w:p>
@@ -1071,18 +1404,17 @@
           <w:ilvl w:val="0"/>
           <w:numId w:val="4"/>
         </w:numPr>
-      </w:pPr>
-      <w:r>
+        <w:rPr>
+          <w:sz w:val="22"/>
+          <w:szCs w:val="22"/>
+        </w:rPr>
+      </w:pPr>
+      <w:r>
+        <w:rPr>
+          <w:sz w:val="22"/>
+          <w:szCs w:val="22"/>
+        </w:rPr>
         <w:t>Installed Git on the cluster</w:t>
-      </w:r>
-    </w:p>
-    <w:p/>
-    <w:p>
-      <w:pPr>
-        <w:pStyle w:val="Heading2"/>
-      </w:pPr>
-      <w:r>
-        <w:t>Chris</w:t>
       </w:r>
     </w:p>
     <w:p>
@@ -1092,9 +1424,26 @@
           <w:ilvl w:val="0"/>
           <w:numId w:val="4"/>
         </w:numPr>
-      </w:pPr>
-      <w:r>
-        <w:t>Installed Docker Single Node on the Cluster</w:t>
+        <w:rPr>
+          <w:sz w:val="22"/>
+          <w:szCs w:val="22"/>
+        </w:rPr>
+      </w:pPr>
+      <w:r>
+        <w:rPr>
+          <w:sz w:val="22"/>
+          <w:szCs w:val="22"/>
+        </w:rPr>
+        <w:t>Containerized workflow 2, component 1</w:t>
+      </w:r>
+    </w:p>
+    <w:p/>
+    <w:p>
+      <w:pPr>
+        <w:pStyle w:val="Heading2"/>
+      </w:pPr>
+      <w:r>
+        <w:t>Chris</w:t>
       </w:r>
     </w:p>
     <w:p>
@@ -1104,9 +1453,17 @@
           <w:ilvl w:val="0"/>
           <w:numId w:val="4"/>
         </w:numPr>
-      </w:pPr>
-      <w:r>
-        <w:t>Installed Docker Swarm on the Cluster</w:t>
+        <w:rPr>
+          <w:sz w:val="22"/>
+          <w:szCs w:val="22"/>
+        </w:rPr>
+      </w:pPr>
+      <w:r>
+        <w:rPr>
+          <w:sz w:val="22"/>
+          <w:szCs w:val="22"/>
+        </w:rPr>
+        <w:t>Installed Docker Single Node on the Cluster</w:t>
       </w:r>
     </w:p>
     <w:p>
@@ -1116,18 +1473,17 @@
           <w:ilvl w:val="0"/>
           <w:numId w:val="4"/>
         </w:numPr>
-      </w:pPr>
-      <w:r>
-        <w:t>Changed password for generic user on the cluster</w:t>
-      </w:r>
-    </w:p>
-    <w:p/>
-    <w:p>
-      <w:pPr>
-        <w:pStyle w:val="Heading2"/>
-      </w:pPr>
-      <w:r>
-        <w:t>Daniel</w:t>
+        <w:rPr>
+          <w:sz w:val="22"/>
+          <w:szCs w:val="22"/>
+        </w:rPr>
+      </w:pPr>
+      <w:r>
+        <w:rPr>
+          <w:sz w:val="22"/>
+          <w:szCs w:val="22"/>
+        </w:rPr>
+        <w:t>Installed Docker Swarm on the Cluster</w:t>
       </w:r>
     </w:p>
     <w:p>
@@ -1137,9 +1493,17 @@
           <w:ilvl w:val="0"/>
           <w:numId w:val="4"/>
         </w:numPr>
-      </w:pPr>
-      <w:r>
-        <w:t>Thing</w:t>
+        <w:rPr>
+          <w:sz w:val="22"/>
+          <w:szCs w:val="22"/>
+        </w:rPr>
+      </w:pPr>
+      <w:r>
+        <w:rPr>
+          <w:sz w:val="22"/>
+          <w:szCs w:val="22"/>
+        </w:rPr>
+        <w:t>Changed password for generic user on the cluster</w:t>
       </w:r>
     </w:p>
     <w:p/>
@@ -1147,12 +1511,10 @@
       <w:pPr>
         <w:pStyle w:val="Heading2"/>
       </w:pPr>
-      <w:proofErr w:type="spellStart"/>
       <w:r>
         <w:lastRenderedPageBreak/>
-        <w:t>Randeep</w:t>
-      </w:r>
-      <w:proofErr w:type="spellEnd"/>
+        <w:t>Daniel</w:t>
+      </w:r>
     </w:p>
     <w:p>
       <w:pPr>
@@ -1161,8 +1523,47 @@
           <w:ilvl w:val="0"/>
           <w:numId w:val="4"/>
         </w:numPr>
-      </w:pPr>
-      <w:r>
+        <w:rPr>
+          <w:sz w:val="22"/>
+          <w:szCs w:val="22"/>
+        </w:rPr>
+      </w:pPr>
+      <w:r>
+        <w:rPr>
+          <w:sz w:val="22"/>
+          <w:szCs w:val="22"/>
+        </w:rPr>
+        <w:t>Thing</w:t>
+      </w:r>
+    </w:p>
+    <w:p/>
+    <w:p>
+      <w:pPr>
+        <w:pStyle w:val="Heading2"/>
+      </w:pPr>
+      <w:proofErr w:type="spellStart"/>
+      <w:r>
+        <w:t>Randeep</w:t>
+      </w:r>
+      <w:proofErr w:type="spellEnd"/>
+    </w:p>
+    <w:p>
+      <w:pPr>
+        <w:pStyle w:val="ListParagraph"/>
+        <w:numPr>
+          <w:ilvl w:val="0"/>
+          <w:numId w:val="4"/>
+        </w:numPr>
+        <w:rPr>
+          <w:sz w:val="22"/>
+          <w:szCs w:val="22"/>
+        </w:rPr>
+      </w:pPr>
+      <w:r>
+        <w:rPr>
+          <w:sz w:val="22"/>
+          <w:szCs w:val="22"/>
+        </w:rPr>
         <w:t>Thing</w:t>
       </w:r>
     </w:p>
@@ -2599,7 +3000,6 @@
   <w:style w:type="character" w:default="1" w:styleId="DefaultParagraphFont">
     <w:name w:val="Default Paragraph Font"/>
     <w:uiPriority w:val="1"/>
-    <w:semiHidden/>
     <w:unhideWhenUsed/>
   </w:style>
   <w:style w:type="table" w:default="1" w:styleId="TableNormal">
@@ -2763,6 +3163,29 @@
     </w:pPr>
     <w:rPr>
       <w:rFonts w:ascii="Times New Roman" w:eastAsia="Times New Roman" w:hAnsi="Times New Roman" w:cs="Times New Roman"/>
+    </w:rPr>
+  </w:style>
+  <w:style w:type="character" w:styleId="Hyperlink">
+    <w:name w:val="Hyperlink"/>
+    <w:basedOn w:val="DefaultParagraphFont"/>
+    <w:uiPriority w:val="99"/>
+    <w:unhideWhenUsed/>
+    <w:rsid w:val="00983EA6"/>
+    <w:rPr>
+      <w:color w:val="0563C1" w:themeColor="hyperlink"/>
+      <w:u w:val="single"/>
+    </w:rPr>
+  </w:style>
+  <w:style w:type="character" w:styleId="UnresolvedMention">
+    <w:name w:val="Unresolved Mention"/>
+    <w:basedOn w:val="DefaultParagraphFont"/>
+    <w:uiPriority w:val="99"/>
+    <w:semiHidden/>
+    <w:unhideWhenUsed/>
+    <w:rsid w:val="00983EA6"/>
+    <w:rPr>
+      <w:color w:val="605E5C"/>
+      <w:shd w:val="clear" w:color="auto" w:fill="E1DFDD"/>
     </w:rPr>
   </w:style>
 </w:styles>

</xml_diff>